<commit_message>
Polished first docx version.
</commit_message>
<xml_diff>
--- a/PyGameProject/Presentation/Snake Arena.docx
+++ b/PyGameProject/Presentation/Snake Arena.docx
@@ -38,6 +38,105 @@
           <w:szCs w:val="32"/>
         </w:rPr>
         <w:t>Куратор - Замятина Ольга Владимировна</w:t>
+      </w:r>
+    </w:p>
+    <w:p>
+      <w:pPr>
+        <w:rPr>
+          <w:b/>
+          <w:bCs/>
+          <w:sz w:val="28"/>
+          <w:szCs w:val="28"/>
+        </w:rPr>
+      </w:pPr>
+      <w:r>
+        <w:rPr>
+          <w:b/>
+          <w:bCs/>
+          <w:sz w:val="28"/>
+          <w:szCs w:val="28"/>
+        </w:rPr>
+        <w:t>Оглавление:</w:t>
+      </w:r>
+    </w:p>
+    <w:p>
+      <w:pPr>
+        <w:rPr>
+          <w:b/>
+          <w:bCs/>
+          <w:sz w:val="28"/>
+          <w:szCs w:val="28"/>
+        </w:rPr>
+      </w:pPr>
+      <w:r>
+        <w:rPr>
+          <w:b/>
+          <w:bCs/>
+          <w:sz w:val="28"/>
+          <w:szCs w:val="28"/>
+        </w:rPr>
+        <w:tab/>
+        <w:t>- Тематика</w:t>
+      </w:r>
+    </w:p>
+    <w:p>
+      <w:pPr>
+        <w:rPr>
+          <w:b/>
+          <w:bCs/>
+          <w:sz w:val="28"/>
+          <w:szCs w:val="28"/>
+        </w:rPr>
+      </w:pPr>
+      <w:r>
+        <w:rPr>
+          <w:b/>
+          <w:bCs/>
+          <w:sz w:val="28"/>
+          <w:szCs w:val="28"/>
+        </w:rPr>
+        <w:tab/>
+        <w:t>- Цель и актуальность</w:t>
+      </w:r>
+    </w:p>
+    <w:p>
+      <w:pPr>
+        <w:rPr>
+          <w:b/>
+          <w:bCs/>
+          <w:sz w:val="28"/>
+          <w:szCs w:val="28"/>
+        </w:rPr>
+      </w:pPr>
+      <w:r>
+        <w:rPr>
+          <w:b/>
+          <w:bCs/>
+          <w:sz w:val="28"/>
+          <w:szCs w:val="28"/>
+        </w:rPr>
+        <w:tab/>
+        <w:t>- Распределение команды и сроки выполнения</w:t>
+      </w:r>
+    </w:p>
+    <w:p>
+      <w:pPr>
+        <w:rPr>
+          <w:b/>
+          <w:bCs/>
+          <w:sz w:val="28"/>
+          <w:szCs w:val="28"/>
+        </w:rPr>
+      </w:pPr>
+      <w:r>
+        <w:rPr>
+          <w:b/>
+          <w:bCs/>
+          <w:sz w:val="28"/>
+          <w:szCs w:val="28"/>
+        </w:rPr>
+        <w:tab/>
+        <w:t>- Выделяемые элементы создания проекта</w:t>
       </w:r>
     </w:p>
     <w:p>
@@ -250,7 +349,63 @@
           <w:sz w:val="28"/>
           <w:szCs w:val="28"/>
         </w:rPr>
-        <w:t>будет несколько уровней в разной тематике и со своей структурой - ландшафтом, где можно будет найти различные бонусы.</w:t>
+        <w:t>буд</w:t>
+      </w:r>
+      <w:r>
+        <w:rPr>
+          <w:sz w:val="28"/>
+          <w:szCs w:val="28"/>
+        </w:rPr>
+        <w:t>у</w:t>
+      </w:r>
+      <w:r>
+        <w:rPr>
+          <w:sz w:val="28"/>
+          <w:szCs w:val="28"/>
+        </w:rPr>
+        <w:t>т несколько уровней в раз</w:t>
+      </w:r>
+      <w:r>
+        <w:rPr>
+          <w:sz w:val="28"/>
+          <w:szCs w:val="28"/>
+        </w:rPr>
+        <w:t>личной</w:t>
+      </w:r>
+      <w:r>
+        <w:rPr>
+          <w:sz w:val="28"/>
+          <w:szCs w:val="28"/>
+        </w:rPr>
+        <w:t xml:space="preserve"> тематике и со сво</w:t>
+      </w:r>
+      <w:r>
+        <w:rPr>
+          <w:sz w:val="28"/>
+          <w:szCs w:val="28"/>
+        </w:rPr>
+        <w:t>им дизайном</w:t>
+      </w:r>
+      <w:r>
+        <w:rPr>
+          <w:sz w:val="28"/>
+          <w:szCs w:val="28"/>
+        </w:rPr>
+        <w:t>, где можно будет найти различные бонусы</w:t>
+      </w:r>
+      <w:r>
+        <w:rPr>
+          <w:sz w:val="28"/>
+          <w:szCs w:val="28"/>
+        </w:rPr>
+        <w:t xml:space="preserve"> для помощи в прохождении игры</w:t>
+      </w:r>
+      <w:r>
+        <w:rPr>
+          <w:sz w:val="28"/>
+          <w:szCs w:val="28"/>
+        </w:rPr>
+        <w:t>.</w:t>
       </w:r>
     </w:p>
     <w:p>
@@ -415,7 +570,14 @@
           <w:sz w:val="28"/>
           <w:szCs w:val="28"/>
         </w:rPr>
-        <w:t>–  Идеи дизайна игровых объектов и их отрисовка</w:t>
+        <w:t xml:space="preserve">–  Идеи игровых объектов и их </w:t>
+      </w:r>
+      <w:r>
+        <w:rPr>
+          <w:sz w:val="28"/>
+          <w:szCs w:val="28"/>
+        </w:rPr>
+        <w:t>проработка, отрисовка</w:t>
       </w:r>
     </w:p>
     <w:p>
@@ -590,7 +752,21 @@
           <w:sz w:val="28"/>
           <w:szCs w:val="28"/>
         </w:rPr>
-        <w:t xml:space="preserve">станет для вас той самой подходящей игрой. В ней нет непонятного интерфейса или частей геймплея. Сложность игры меняется с каждым уровнем, что сделает </w:t>
+        <w:t>станет для вас той самой подходящей игрой</w:t>
+      </w:r>
+      <w:r>
+        <w:rPr>
+          <w:sz w:val="28"/>
+          <w:szCs w:val="28"/>
+        </w:rPr>
+        <w:t>-шутером</w:t>
+      </w:r>
+      <w:r>
+        <w:rPr>
+          <w:sz w:val="28"/>
+          <w:szCs w:val="28"/>
+        </w:rPr>
+        <w:t xml:space="preserve">. В ней нет непонятного интерфейса или частей геймплея. Сложность игры меняется с каждым уровнем, что сделает </w:t>
       </w:r>
       <w:r>
         <w:rPr>
@@ -712,6 +888,7 @@
           <w:sz w:val="40"/>
           <w:szCs w:val="40"/>
         </w:rPr>
+        <w:lastRenderedPageBreak/>
         <w:t>Распределение команды</w:t>
       </w:r>
       <w:r>
@@ -885,15 +1062,7 @@
                 <w:sz w:val="28"/>
                 <w:szCs w:val="28"/>
               </w:rPr>
-              <w:t xml:space="preserve">Написание кода </w:t>
-            </w:r>
-            <w:r>
-              <w:rPr>
-                <w:sz w:val="28"/>
-                <w:szCs w:val="28"/>
-              </w:rPr>
-              <w:lastRenderedPageBreak/>
-              <w:t>игрока, карты и игрового цикла.</w:t>
+              <w:t>Написание кода игрока, карты и игрового цикла.</w:t>
             </w:r>
             <w:r>
               <w:rPr>
@@ -927,16 +1096,21 @@
                 <w:sz w:val="28"/>
                 <w:szCs w:val="28"/>
               </w:rPr>
-              <w:lastRenderedPageBreak/>
-              <w:t xml:space="preserve">Помощь с текстовым документом и презентацией. Создание врагов: проработка логики поведения, взаимодействия с игроком и </w:t>
+              <w:t>Помощь с текстовым документом и презентацией. Создание врагов: проработка логики поведения, взаимодействия с игроком и иерархии по их свойствам. Разработка кода</w:t>
             </w:r>
             <w:r>
               <w:rPr>
                 <w:sz w:val="28"/>
                 <w:szCs w:val="28"/>
               </w:rPr>
-              <w:lastRenderedPageBreak/>
-              <w:t>иерархии по их свойствам. Разработка кода, создание анимаций и графики.</w:t>
+              <w:t>. С</w:t>
+            </w:r>
+            <w:r>
+              <w:rPr>
+                <w:sz w:val="28"/>
+                <w:szCs w:val="28"/>
+              </w:rPr>
+              <w:t>оздание анимаций и графики.</w:t>
             </w:r>
           </w:p>
         </w:tc>
@@ -955,7 +1129,6 @@
           <w:sz w:val="32"/>
           <w:szCs w:val="32"/>
         </w:rPr>
-        <w:lastRenderedPageBreak/>
         <w:t>Сроки выполнения</w:t>
       </w:r>
       <w:r>
@@ -984,7 +1157,14 @@
           <w:sz w:val="28"/>
           <w:szCs w:val="28"/>
         </w:rPr>
-        <w:t>Начало создания – 20</w:t>
+        <w:t>Начало создания – 2</w:t>
+      </w:r>
+      <w:r>
+        <w:rPr>
+          <w:sz w:val="28"/>
+          <w:szCs w:val="28"/>
+        </w:rPr>
+        <w:t>2</w:t>
       </w:r>
       <w:r>
         <w:rPr>
@@ -1019,7 +1199,21 @@
           <w:sz w:val="28"/>
           <w:szCs w:val="28"/>
         </w:rPr>
-        <w:t>Ожидаемое создание первой версии игры – 7(8).01.24</w:t>
+        <w:t>Ожидаемое создание</w:t>
+      </w:r>
+      <w:r>
+        <w:rPr>
+          <w:sz w:val="28"/>
+          <w:szCs w:val="28"/>
+        </w:rPr>
+        <w:t xml:space="preserve"> демо</w:t>
+      </w:r>
+      <w:r>
+        <w:rPr>
+          <w:sz w:val="28"/>
+          <w:szCs w:val="28"/>
+        </w:rPr>
+        <w:t>версии игры – 7(8).01.24</w:t>
       </w:r>
     </w:p>
     <w:p>
@@ -1074,7 +1268,21 @@
           <w:sz w:val="28"/>
           <w:szCs w:val="28"/>
         </w:rPr>
-        <w:t>Проработка класса игрока, врагов и различных частей карты</w:t>
+        <w:t>Проработка класса игрока, врагов и различных</w:t>
+      </w:r>
+      <w:r>
+        <w:rPr>
+          <w:sz w:val="28"/>
+          <w:szCs w:val="28"/>
+        </w:rPr>
+        <w:t xml:space="preserve"> деталей</w:t>
+      </w:r>
+      <w:r>
+        <w:rPr>
+          <w:sz w:val="28"/>
+          <w:szCs w:val="28"/>
+        </w:rPr>
+        <w:t xml:space="preserve"> карты</w:t>
       </w:r>
     </w:p>
     <w:p>
@@ -1094,7 +1302,35 @@
           <w:sz w:val="28"/>
           <w:szCs w:val="28"/>
         </w:rPr>
-        <w:t>Создание файла карт, проработка дизайна карт и их тематики</w:t>
+        <w:t>Создание файл</w:t>
+      </w:r>
+      <w:r>
+        <w:rPr>
+          <w:sz w:val="28"/>
+          <w:szCs w:val="28"/>
+        </w:rPr>
+        <w:t>ов</w:t>
+      </w:r>
+      <w:r>
+        <w:rPr>
+          <w:sz w:val="28"/>
+          <w:szCs w:val="28"/>
+        </w:rPr>
+        <w:t xml:space="preserve"> карт, проработка </w:t>
+      </w:r>
+      <w:r>
+        <w:rPr>
+          <w:sz w:val="28"/>
+          <w:szCs w:val="28"/>
+        </w:rPr>
+        <w:t xml:space="preserve">их </w:t>
+      </w:r>
+      <w:r>
+        <w:rPr>
+          <w:sz w:val="28"/>
+          <w:szCs w:val="28"/>
+        </w:rPr>
+        <w:t>дизайна и тематики</w:t>
       </w:r>
     </w:p>
     <w:p>
@@ -1114,6 +1350,26 @@
           <w:sz w:val="28"/>
           <w:szCs w:val="28"/>
         </w:rPr>
+        <w:t>Создание графики, отработка визуальных частей</w:t>
+      </w:r>
+    </w:p>
+    <w:p>
+      <w:pPr>
+        <w:pStyle w:val="a3"/>
+        <w:numPr>
+          <w:ilvl w:val="0"/>
+          <w:numId w:val="6"/>
+        </w:numPr>
+        <w:rPr>
+          <w:sz w:val="28"/>
+          <w:szCs w:val="28"/>
+        </w:rPr>
+      </w:pPr>
+      <w:r>
+        <w:rPr>
+          <w:sz w:val="28"/>
+          <w:szCs w:val="28"/>
+        </w:rPr>
         <w:t xml:space="preserve">Активная </w:t>
       </w:r>
       <w:r>
@@ -1137,14 +1393,41 @@
           <w:sz w:val="28"/>
           <w:szCs w:val="28"/>
         </w:rPr>
-        <w:t>, проработка структуры программы и её презентаци</w:t>
-      </w:r>
-      <w:r>
-        <w:rPr>
-          <w:sz w:val="28"/>
-          <w:szCs w:val="28"/>
-        </w:rPr>
-        <w:t>и</w:t>
+        <w:t>.</w:t>
+      </w:r>
+    </w:p>
+    <w:p>
+      <w:pPr>
+        <w:pStyle w:val="a3"/>
+        <w:numPr>
+          <w:ilvl w:val="0"/>
+          <w:numId w:val="6"/>
+        </w:numPr>
+        <w:rPr>
+          <w:sz w:val="28"/>
+          <w:szCs w:val="28"/>
+        </w:rPr>
+      </w:pPr>
+      <w:r>
+        <w:rPr>
+          <w:sz w:val="28"/>
+          <w:szCs w:val="28"/>
+        </w:rPr>
+        <w:t>Раз</w:t>
+      </w:r>
+      <w:r>
+        <w:rPr>
+          <w:sz w:val="28"/>
+          <w:szCs w:val="28"/>
+        </w:rPr>
+        <w:t>работка структуры</w:t>
+      </w:r>
+      <w:r>
+        <w:rPr>
+          <w:sz w:val="28"/>
+          <w:szCs w:val="28"/>
+        </w:rPr>
+        <w:t xml:space="preserve"> проекта, исправление неточностей</w:t>
       </w:r>
     </w:p>
     <w:sectPr>

</xml_diff>